<commit_message>
sprint review 1, moved 0 documents to folder
</commit_message>
<xml_diff>
--- a/TutorGroup_Deliverable_1_ SprintReview_1.docx
+++ b/TutorGroup_Deliverable_1_ SprintReview_1.docx
@@ -17,15 +17,13 @@
         </w:rPr>
         <w:t xml:space="preserve">Sprint Review </w:t>
       </w:r>
-      <w:proofErr w:type="spellStart"/>
       <w:r>
         <w:rPr>
           <w:sz w:val="24"/>
           <w:szCs w:val="24"/>
         </w:rPr>
-        <w:t>i</w:t>
-      </w:r>
-      <w:proofErr w:type="spellEnd"/>
+        <w:t>1</w:t>
+      </w:r>
     </w:p>
     <w:p>
       <w:pPr>
@@ -72,10 +70,32 @@
         <w:jc w:val="both"/>
         <w:rPr>
           <w:bCs/>
-          <w:u w:val="single"/>
-          <w:lang w:val="en-US"/>
-        </w:rPr>
-      </w:pPr>
+          <w:lang w:val="en-US"/>
+        </w:rPr>
+      </w:pPr>
+      <w:r>
+        <w:rPr>
+          <w:bCs/>
+          <w:lang w:val="en-US"/>
+        </w:rPr>
+        <w:t xml:space="preserve">During spring 1 no software features were implemented. The SRS document was finished along with the backlogs and organizing the </w:t>
+      </w:r>
+      <w:proofErr w:type="spellStart"/>
+      <w:r>
+        <w:rPr>
+          <w:bCs/>
+          <w:lang w:val="en-US"/>
+        </w:rPr>
+        <w:t>zenhub</w:t>
+      </w:r>
+      <w:proofErr w:type="spellEnd"/>
+      <w:r>
+        <w:rPr>
+          <w:bCs/>
+          <w:lang w:val="en-US"/>
+        </w:rPr>
+        <w:t>. We brainstormed and wrote pseudocode for user stories that will be implemented in the next sprint.</w:t>
+      </w:r>
     </w:p>
     <w:p>
       <w:pPr>
@@ -104,6 +124,22 @@
     </w:p>
     <w:p>
       <w:pPr>
+        <w:ind w:left="284"/>
+        <w:rPr>
+          <w:bCs/>
+          <w:lang w:val="en-US"/>
+        </w:rPr>
+      </w:pPr>
+      <w:r>
+        <w:rPr>
+          <w:bCs/>
+          <w:lang w:val="en-US"/>
+        </w:rPr>
+        <w:t xml:space="preserve">Changes were made to the User stories document to clarify vague stories. The project description document was also edited to say how our application is different in the application reviews. </w:t>
+      </w:r>
+    </w:p>
+    <w:p>
+      <w:pPr>
         <w:pStyle w:val="ListParagraph"/>
         <w:spacing w:line="360" w:lineRule="auto"/>
         <w:ind w:left="284"/>
@@ -191,10 +227,16 @@
         <w:jc w:val="both"/>
         <w:rPr>
           <w:bCs/>
-          <w:u w:val="single"/>
-          <w:lang w:val="en-US"/>
-        </w:rPr>
-      </w:pPr>
+          <w:lang w:val="en-US"/>
+        </w:rPr>
+      </w:pPr>
+      <w:r>
+        <w:rPr>
+          <w:bCs/>
+          <w:lang w:val="en-US"/>
+        </w:rPr>
+        <w:t>This sprint cycle did not see any issues in implementation, as implementation has not started yet.</w:t>
+      </w:r>
     </w:p>
     <w:p>
       <w:pPr>
@@ -223,9 +265,32 @@
     </w:p>
     <w:p>
       <w:pPr>
-        <w:rPr>
-          <w:bCs/>
-          <w:u w:val="single"/>
+        <w:ind w:left="284"/>
+        <w:rPr>
+          <w:bCs/>
+          <w:lang w:val="en-US"/>
+        </w:rPr>
+      </w:pPr>
+      <w:r>
+        <w:rPr>
+          <w:bCs/>
+          <w:lang w:val="en-US"/>
+        </w:rPr>
+        <w:t>Changes were not made</w:t>
+      </w:r>
+      <w:r>
+        <w:rPr>
+          <w:bCs/>
+          <w:lang w:val="en-US"/>
+        </w:rPr>
+        <w:t xml:space="preserve"> as there is no existing implementation at this time. </w:t>
+      </w:r>
+    </w:p>
+    <w:p>
+      <w:pPr>
+        <w:ind w:left="284"/>
+        <w:rPr>
+          <w:bCs/>
           <w:lang w:val="en-US"/>
         </w:rPr>
       </w:pPr>
@@ -286,10 +351,102 @@
         <w:pStyle w:val="ListParagraph"/>
         <w:rPr>
           <w:bCs/>
-          <w:u w:val="single"/>
-          <w:lang w:val="en-US"/>
-        </w:rPr>
-      </w:pPr>
+          <w:lang w:val="en-US"/>
+        </w:rPr>
+      </w:pPr>
+      <w:r>
+        <w:rPr>
+          <w:bCs/>
+          <w:lang w:val="en-US"/>
+        </w:rPr>
+        <w:t xml:space="preserve">Next sprint we will begin implementing our plans into code. We will accomplish the features previously laid out in the sprint backlog that did not happen this past </w:t>
+      </w:r>
+      <w:proofErr w:type="spellStart"/>
+      <w:r>
+        <w:rPr>
+          <w:bCs/>
+          <w:lang w:val="en-US"/>
+        </w:rPr>
+        <w:t>sprint</w:t>
+      </w:r>
+      <w:proofErr w:type="spellEnd"/>
+      <w:r>
+        <w:rPr>
+          <w:bCs/>
+          <w:lang w:val="en-US"/>
+        </w:rPr>
+        <w:t xml:space="preserve"> (this includes user stories 8</w:t>
+      </w:r>
+      <w:r>
+        <w:rPr>
+          <w:bCs/>
+          <w:lang w:val="en-US"/>
+        </w:rPr>
+        <w:t xml:space="preserve">, </w:t>
+      </w:r>
+      <w:r>
+        <w:rPr>
+          <w:bCs/>
+          <w:lang w:val="en-US"/>
+        </w:rPr>
+        <w:t>13,</w:t>
+      </w:r>
+      <w:r>
+        <w:rPr>
+          <w:bCs/>
+          <w:lang w:val="en-US"/>
+        </w:rPr>
+        <w:t xml:space="preserve"> </w:t>
+      </w:r>
+      <w:r>
+        <w:rPr>
+          <w:bCs/>
+          <w:lang w:val="en-US"/>
+        </w:rPr>
+        <w:t>21,</w:t>
+      </w:r>
+      <w:r>
+        <w:rPr>
+          <w:bCs/>
+          <w:lang w:val="en-US"/>
+        </w:rPr>
+        <w:t xml:space="preserve"> </w:t>
+      </w:r>
+      <w:r>
+        <w:rPr>
+          <w:bCs/>
+          <w:lang w:val="en-US"/>
+        </w:rPr>
+        <w:t>23,</w:t>
+      </w:r>
+      <w:r>
+        <w:rPr>
+          <w:bCs/>
+          <w:lang w:val="en-US"/>
+        </w:rPr>
+        <w:t xml:space="preserve"> </w:t>
+      </w:r>
+      <w:r>
+        <w:rPr>
+          <w:bCs/>
+          <w:lang w:val="en-US"/>
+        </w:rPr>
+        <w:t>0,</w:t>
+      </w:r>
+      <w:r>
+        <w:rPr>
+          <w:bCs/>
+          <w:lang w:val="en-US"/>
+        </w:rPr>
+        <w:t xml:space="preserve"> </w:t>
+      </w:r>
+      <w:r>
+        <w:rPr>
+          <w:bCs/>
+          <w:lang w:val="en-US"/>
+        </w:rPr>
+        <w:t>5.</w:t>
+      </w:r>
     </w:p>
     <w:p>
       <w:pPr>
@@ -336,12 +493,17 @@
     </w:p>
     <w:p>
       <w:pPr>
-        <w:rPr>
-          <w:b/>
-          <w:sz w:val="36"/>
-          <w:szCs w:val="36"/>
-        </w:rPr>
-      </w:pPr>
+        <w:ind w:left="284"/>
+        <w:rPr>
+          <w:bCs/>
+        </w:rPr>
+      </w:pPr>
+      <w:r>
+        <w:rPr>
+          <w:bCs/>
+        </w:rPr>
+        <w:t>Moving forward our scrum can be improved with an agenda for our daily scrum meetings (which was held on 2/22 for this scrum). This is to ensure that we touch on necessary subjects and have a plan moving forward after the meeting.</w:t>
+      </w:r>
     </w:p>
     <w:sectPr>
       <w:pgSz w:w="12240" w:h="15840"/>

</xml_diff>

<commit_message>
SRS edit and finalize
</commit_message>
<xml_diff>
--- a/TutorGroup_Deliverable_1_ SprintReview_1.docx
+++ b/TutorGroup_Deliverable_1_ SprintReview_1.docx
@@ -502,7 +502,31 @@
         <w:rPr>
           <w:bCs/>
         </w:rPr>
-        <w:t>Moving forward our scrum can be improved with an agenda for our daily scrum meetings (which was held on 2/22 for this scrum). This is to ensure that we touch on necessary subjects and have a plan moving forward after the meeting.</w:t>
+        <w:t xml:space="preserve">Moving forward our scrum can be improved with an agenda for our daily scrum meetings (which </w:t>
+      </w:r>
+      <w:r>
+        <w:rPr>
+          <w:bCs/>
+        </w:rPr>
+        <w:t>were</w:t>
+      </w:r>
+      <w:r>
+        <w:rPr>
+          <w:bCs/>
+        </w:rPr>
+        <w:t xml:space="preserve"> held on </w:t>
+      </w:r>
+      <w:r>
+        <w:rPr>
+          <w:bCs/>
+        </w:rPr>
+        <w:t xml:space="preserve">2/18 and </w:t>
+      </w:r>
+      <w:r>
+        <w:rPr>
+          <w:bCs/>
+        </w:rPr>
+        <w:t>2/22 for this scrum). This is to ensure that we touch on necessary subjects and have a plan moving forward after the meeting.</w:t>
       </w:r>
     </w:p>
     <w:sectPr>

</xml_diff>